<commit_message>
MARAVILHEM-SE TODOS ESTOU A PAR DAS TEORICAS
</commit_message>
<xml_diff>
--- a/teoricas/resumo teorica 6 e 7.docx
+++ b/teoricas/resumo teorica 6 e 7.docx
@@ -13,6 +13,7 @@
           <w:u w:val="single"/>
         </w:rPr>
       </w:pPr>
+      <w:bookmarkStart w:id="0" w:name="_Hlk121061205"/>
       <w:r>
         <w:rPr>
           <w:b/>
@@ -24,6 +25,7 @@
         <w:t>CAPITULO 5</w:t>
       </w:r>
     </w:p>
+    <w:bookmarkEnd w:id="0"/>
     <w:p>
       <w:pPr>
         <w:rPr>
@@ -155,6 +157,7 @@
           <w:szCs w:val="26"/>
         </w:rPr>
       </w:pPr>
+      <w:bookmarkStart w:id="1" w:name="_Hlk121061221"/>
       <w:r>
         <w:rPr>
           <w:b/>
@@ -183,6 +186,7 @@
         <w:t xml:space="preserve"> Services Provided to the Transport Layer </w:t>
       </w:r>
     </w:p>
+    <w:bookmarkEnd w:id="1"/>
     <w:p>
       <w:pPr>
         <w:jc w:val="both"/>
@@ -1330,21 +1334,20 @@
       <w:pPr>
         <w:jc w:val="both"/>
         <w:rPr>
+          <w:sz w:val="24"/>
+          <w:szCs w:val="24"/>
+        </w:rPr>
+      </w:pPr>
+    </w:p>
+    <w:p>
+      <w:pPr>
+        <w:rPr>
           <w:b/>
           <w:bCs/>
           <w:sz w:val="28"/>
           <w:szCs w:val="28"/>
         </w:rPr>
       </w:pPr>
-    </w:p>
-    <w:p>
-      <w:pPr>
-        <w:jc w:val="both"/>
-        <w:rPr>
-          <w:sz w:val="24"/>
-          <w:szCs w:val="24"/>
-        </w:rPr>
-      </w:pPr>
       <w:r>
         <w:rPr>
           <w:b/>
@@ -1352,8 +1355,7 @@
           <w:sz w:val="28"/>
           <w:szCs w:val="28"/>
         </w:rPr>
-        <w:lastRenderedPageBreak/>
-        <w:t>5</w:t>
+        <w:br w:type="page"/>
       </w:r>
       <w:r>
         <w:rPr>
@@ -1362,177 +1364,7 @@
           <w:sz w:val="28"/>
           <w:szCs w:val="28"/>
         </w:rPr>
-        <w:t>.</w:t>
-      </w:r>
-      <w:r>
-        <w:rPr>
-          <w:b/>
-          <w:bCs/>
-          <w:sz w:val="28"/>
-          <w:szCs w:val="28"/>
-        </w:rPr>
-        <w:t>2 Routing Algorithms</w:t>
-      </w:r>
-    </w:p>
-    <w:p>
-      <w:pPr>
-        <w:jc w:val="both"/>
-        <w:rPr>
-          <w:sz w:val="24"/>
-          <w:szCs w:val="24"/>
-        </w:rPr>
-      </w:pPr>
-    </w:p>
-    <w:p>
-      <w:pPr>
-        <w:jc w:val="both"/>
-        <w:rPr>
-          <w:sz w:val="24"/>
-          <w:szCs w:val="24"/>
-        </w:rPr>
-      </w:pPr>
-      <w:r>
-        <w:rPr>
-          <w:sz w:val="24"/>
-          <w:szCs w:val="24"/>
-        </w:rPr>
-        <w:t>The main function of the network layer is routing packets from the source machine to the destination machine. In most networks, packets will require multiple hops to make the journey.</w:t>
-      </w:r>
-      <w:r>
-        <w:rPr>
-          <w:sz w:val="24"/>
-          <w:szCs w:val="24"/>
-        </w:rPr>
-        <w:t xml:space="preserve"> </w:t>
-      </w:r>
-      <w:r>
-        <w:rPr>
-          <w:sz w:val="24"/>
-          <w:szCs w:val="24"/>
-        </w:rPr>
-        <w:t>The algorithms that choose the routes and the data structures that they use are a major area of network layer design.</w:t>
-      </w:r>
-    </w:p>
-    <w:p>
-      <w:pPr>
-        <w:jc w:val="both"/>
-        <w:rPr>
-          <w:sz w:val="24"/>
-          <w:szCs w:val="24"/>
-        </w:rPr>
-      </w:pPr>
-    </w:p>
-    <w:p>
-      <w:pPr>
-        <w:jc w:val="both"/>
-        <w:rPr>
-          <w:sz w:val="24"/>
-          <w:szCs w:val="24"/>
-        </w:rPr>
-      </w:pPr>
-      <w:r>
-        <w:rPr>
-          <w:sz w:val="24"/>
-          <w:szCs w:val="24"/>
-        </w:rPr>
-        <w:t xml:space="preserve">The </w:t>
-      </w:r>
-      <w:r>
-        <w:rPr>
-          <w:b/>
-          <w:bCs/>
-          <w:sz w:val="24"/>
-          <w:szCs w:val="24"/>
-        </w:rPr>
-        <w:t>routing algorithm</w:t>
-      </w:r>
-      <w:r>
-        <w:rPr>
-          <w:sz w:val="24"/>
-          <w:szCs w:val="24"/>
-        </w:rPr>
-        <w:t xml:space="preserve"> is that part of the network layer software responsible for deciding which output line an incoming packet should be transmitted on. If the network uses datagrams internally, this decision must be made anew for every arriving data packet since the best route may have changed since last time. If the network uses virtual circuits internally, routing decisions are made only when a new virtual circuit is being set up. Thereafter, data packets just follow the already established route. The latter case is sometimes called </w:t>
-      </w:r>
-      <w:r>
-        <w:rPr>
-          <w:b/>
-          <w:bCs/>
-          <w:sz w:val="24"/>
-          <w:szCs w:val="24"/>
-        </w:rPr>
-        <w:t>session routing</w:t>
-      </w:r>
-      <w:r>
-        <w:rPr>
-          <w:sz w:val="24"/>
-          <w:szCs w:val="24"/>
-        </w:rPr>
-        <w:t xml:space="preserve"> because a route remains in force for an entire session</w:t>
-      </w:r>
-      <w:r>
-        <w:rPr>
-          <w:sz w:val="24"/>
-          <w:szCs w:val="24"/>
-        </w:rPr>
-        <w:t>.</w:t>
-      </w:r>
-    </w:p>
-    <w:p>
-      <w:pPr>
-        <w:jc w:val="both"/>
-        <w:rPr>
-          <w:sz w:val="24"/>
-          <w:szCs w:val="24"/>
-        </w:rPr>
-      </w:pPr>
-      <w:r>
-        <w:rPr>
-          <w:sz w:val="24"/>
-          <w:szCs w:val="24"/>
-        </w:rPr>
-        <w:t xml:space="preserve">It is sometimes useful to make a distinction between routing, which is making the decision which routes to use, and forwarding, which is what happens when a packet arrives. One can think of a router as having two processes inside it. One of them handles each packet as it arrives, looking up the outgoing line to use for it in the routing tables. This process is </w:t>
-      </w:r>
-      <w:r>
-        <w:rPr>
-          <w:b/>
-          <w:bCs/>
-          <w:sz w:val="24"/>
-          <w:szCs w:val="24"/>
-        </w:rPr>
-        <w:t>forwarding</w:t>
-      </w:r>
-      <w:r>
-        <w:rPr>
-          <w:sz w:val="24"/>
-          <w:szCs w:val="24"/>
-        </w:rPr>
-        <w:t>. The other process is responsible for filling in and updating the routing tables. That is where the routing algorithm comes into play.</w:t>
-      </w:r>
-    </w:p>
-    <w:p>
-      <w:pPr>
-        <w:jc w:val="both"/>
-        <w:rPr>
-          <w:sz w:val="24"/>
-          <w:szCs w:val="24"/>
-        </w:rPr>
-      </w:pPr>
-    </w:p>
-    <w:p>
-      <w:pPr>
-        <w:jc w:val="both"/>
-        <w:rPr>
-          <w:sz w:val="24"/>
-          <w:szCs w:val="24"/>
-        </w:rPr>
-      </w:pPr>
-      <w:r>
-        <w:rPr>
-          <w:b/>
-          <w:bCs/>
-          <w:sz w:val="28"/>
-          <w:szCs w:val="28"/>
-        </w:rPr>
+        <w:lastRenderedPageBreak/>
         <w:t>5</w:t>
       </w:r>
       <w:r>
@@ -4707,16 +4539,7 @@
           <w:sz w:val="26"/>
           <w:szCs w:val="26"/>
         </w:rPr>
-        <w:t xml:space="preserve"> IP </w:t>
-      </w:r>
-      <w:r>
-        <w:rPr>
-          <w:b/>
-          <w:bCs/>
-          <w:sz w:val="26"/>
-          <w:szCs w:val="26"/>
-        </w:rPr>
-        <w:t>version 6</w:t>
+        <w:t xml:space="preserve"> IP version 6</w:t>
       </w:r>
     </w:p>
     <w:p>
@@ -5277,6 +5100,7 @@
       </w:pPr>
       <w:r>
         <w:rPr>
+          <w:noProof/>
           <w:sz w:val="24"/>
           <w:szCs w:val="24"/>
         </w:rPr>
@@ -5686,6 +5510,7 @@
       </w:pPr>
       <w:r>
         <w:rPr>
+          <w:noProof/>
           <w:sz w:val="24"/>
           <w:szCs w:val="24"/>
         </w:rPr>
@@ -5807,34 +5632,7 @@
           <w:sz w:val="26"/>
           <w:szCs w:val="26"/>
         </w:rPr>
-        <w:t>6.</w:t>
-      </w:r>
-      <w:r>
-        <w:rPr>
-          <w:b/>
-          <w:bCs/>
-          <w:sz w:val="26"/>
-          <w:szCs w:val="26"/>
-        </w:rPr>
-        <w:t>4</w:t>
-      </w:r>
-      <w:r>
-        <w:rPr>
-          <w:b/>
-          <w:bCs/>
-          <w:sz w:val="26"/>
-          <w:szCs w:val="26"/>
-        </w:rPr>
-        <w:t xml:space="preserve"> I</w:t>
-      </w:r>
-      <w:r>
-        <w:rPr>
-          <w:b/>
-          <w:bCs/>
-          <w:sz w:val="26"/>
-          <w:szCs w:val="26"/>
-        </w:rPr>
-        <w:t>nternet Control Protocols</w:t>
+        <w:t>6.4 Internet Control Protocols</w:t>
       </w:r>
     </w:p>
     <w:p>
@@ -6012,6 +5810,7 @@
       </w:pPr>
       <w:r>
         <w:rPr>
+          <w:noProof/>
           <w:sz w:val="24"/>
           <w:szCs w:val="24"/>
         </w:rPr>
@@ -6289,14 +6088,7 @@
           <w:sz w:val="24"/>
           <w:szCs w:val="24"/>
         </w:rPr>
-        <w:t>The advantage of using ARP over configuration files is the simplicity. The system manager does not have to do much except assign each machine an IP ad</w:t>
-      </w:r>
-      <w:r>
-        <w:rPr>
-          <w:sz w:val="24"/>
-          <w:szCs w:val="24"/>
-        </w:rPr>
-        <w:t>dress and decide about subnet masks. ARP does the rest.</w:t>
+        <w:t>The advantage of using ARP over configuration files is the simplicity. The system manager does not have to do much except assign each machine an IP address and decide about subnet masks. ARP does the rest.</w:t>
       </w:r>
     </w:p>
     <w:p>
@@ -6398,21 +6190,7 @@
           <w:sz w:val="24"/>
           <w:szCs w:val="24"/>
         </w:rPr>
-        <w:t xml:space="preserve">ARP (as well as other Internet protocols) </w:t>
-      </w:r>
-      <w:r>
-        <w:rPr>
-          <w:sz w:val="24"/>
-          <w:szCs w:val="24"/>
-        </w:rPr>
-        <w:t>assumes</w:t>
-      </w:r>
-      <w:r>
-        <w:rPr>
-          <w:sz w:val="24"/>
-          <w:szCs w:val="24"/>
-        </w:rPr>
-        <w:t xml:space="preserve"> that hosts are configured with some basic information, such as their own IP addresses.</w:t>
+        <w:t>ARP (as well as other Internet protocols) assumes that hosts are configured with some basic information, such as their own IP addresses.</w:t>
       </w:r>
       <w:r>
         <w:rPr>
@@ -6527,21 +6305,7 @@
           <w:sz w:val="24"/>
           <w:szCs w:val="24"/>
         </w:rPr>
-        <w:t xml:space="preserve">An issue that arises with automatic assignment of IP addresses from a pool is for how long an IP address should be allocated. If a host leaves the network and does not return its IP address to the DHCP server, that address will be permanently lost. After </w:t>
-      </w:r>
-      <w:r>
-        <w:rPr>
-          <w:sz w:val="24"/>
-          <w:szCs w:val="24"/>
-        </w:rPr>
-        <w:t>a period</w:t>
-      </w:r>
-      <w:r>
-        <w:rPr>
-          <w:sz w:val="24"/>
-          <w:szCs w:val="24"/>
-        </w:rPr>
-        <w:t xml:space="preserve">, many addresses may be lost. </w:t>
+        <w:t xml:space="preserve">An issue that arises with automatic assignment of IP addresses from a pool is for how long an IP address should be allocated. If a host leaves the network and does not return its IP address to the DHCP server, that address will be permanently lost. After a period, many addresses may be lost. </w:t>
       </w:r>
     </w:p>
     <w:p>
@@ -7125,6 +6889,7 @@
   <w:style w:type="character" w:default="1" w:styleId="DefaultParagraphFont">
     <w:name w:val="Default Paragraph Font"/>
     <w:uiPriority w:val="1"/>
+    <w:semiHidden/>
     <w:unhideWhenUsed/>
   </w:style>
   <w:style w:type="table" w:default="1" w:styleId="TableNormal">

</xml_diff>